<commit_message>
Update in the files
</commit_message>
<xml_diff>
--- a/Enron Document.docx
+++ b/Enron Document.docx
@@ -263,6 +263,12 @@
       <w:r>
         <w:t xml:space="preserve"> This gives an indication of the communication between a person of interest and some other person. The more this number, the likelier the person is to be a person of interest. </w:t>
       </w:r>
+      <w:r>
+        <w:t>The effect of the features has been tested. A PCA with Naïve Bayes model was built with and without the engineered features.</w:t>
+      </w:r>
+      <w:r>
+        <w:t xml:space="preserve"> The model performance with the engineered features was better than without it. It is documented in the table in the next section. </w:t>
+      </w:r>
     </w:p>
     <w:p>
       <w:pPr>
@@ -285,6 +291,143 @@
       </w:r>
       <w:r>
         <w:t xml:space="preserve"> </w:t>
+      </w:r>
+      <w:r>
+        <w:t xml:space="preserve">The performance </w:t>
+      </w:r>
+    </w:p>
+    <w:p>
+      <w:pPr>
+        <w:pStyle w:val="ListParagraph"/>
+      </w:pPr>
+      <w:r>
+        <w:t xml:space="preserve">K-best feature selection is used to select the </w:t>
+      </w:r>
+      <w:r>
+        <w:t>7</w:t>
+      </w:r>
+      <w:r>
+        <w:t xml:space="preserve"> best features. </w:t>
+      </w:r>
+      <w:r>
+        <w:t>The following 7</w:t>
+      </w:r>
+      <w:r>
+        <w:t xml:space="preserve"> features are selected:</w:t>
+      </w:r>
+    </w:p>
+    <w:p>
+      <w:pPr>
+        <w:pStyle w:val="ListParagraph"/>
+      </w:pPr>
+      <w:r>
+        <w:lastRenderedPageBreak/>
+        <w:t xml:space="preserve">'salary', </w:t>
+      </w:r>
+      <w:r>
+        <w:t>'</w:t>
+      </w:r>
+      <w:proofErr w:type="spellStart"/>
+      <w:r>
+        <w:t>total_payments'</w:t>
+      </w:r>
+      <w:r>
+        <w:t>,</w:t>
+      </w:r>
+      <w:r>
+        <w:t>'bonus</w:t>
+      </w:r>
+      <w:proofErr w:type="spellEnd"/>
+      <w:r>
+        <w:t>', '</w:t>
+      </w:r>
+      <w:proofErr w:type="spellStart"/>
+      <w:r>
+        <w:t>total_stock_value</w:t>
+      </w:r>
+      <w:proofErr w:type="spellEnd"/>
+      <w:r>
+        <w:t>',</w:t>
+      </w:r>
+      <w:r>
+        <w:t xml:space="preserve"> '</w:t>
+      </w:r>
+      <w:proofErr w:type="spellStart"/>
+      <w:r>
+        <w:t>total_payments</w:t>
+      </w:r>
+      <w:proofErr w:type="spellEnd"/>
+      <w:r>
+        <w:t>'</w:t>
+      </w:r>
+      <w:r>
+        <w:t>,</w:t>
+      </w:r>
+      <w:r>
+        <w:t xml:space="preserve"> '</w:t>
+      </w:r>
+      <w:proofErr w:type="spellStart"/>
+      <w:r>
+        <w:t>monetary_incentive</w:t>
+      </w:r>
+      <w:proofErr w:type="spellEnd"/>
+      <w:r>
+        <w:t>', '</w:t>
+      </w:r>
+      <w:proofErr w:type="spellStart"/>
+      <w:r>
+        <w:t>poi_contact</w:t>
+      </w:r>
+      <w:proofErr w:type="spellEnd"/>
+      <w:r>
+        <w:t>'</w:t>
+      </w:r>
+      <w:r>
+        <w:t xml:space="preserve">. Their corresponding scores are: </w:t>
+      </w:r>
+      <w:r>
+        <w:t>1.58060901e+01</w:t>
+      </w:r>
+      <w:r>
+        <w:t xml:space="preserve">, </w:t>
+      </w:r>
+      <w:r>
+        <w:t>8.96271550e+00</w:t>
+      </w:r>
+      <w:r>
+        <w:t xml:space="preserve">, </w:t>
+      </w:r>
+      <w:r>
+        <w:t>3.06522823e+01</w:t>
+      </w:r>
+      <w:r>
+        <w:t xml:space="preserve">, </w:t>
+      </w:r>
+      <w:r>
+        <w:t>1.08146349e+01</w:t>
+      </w:r>
+      <w:r>
+        <w:t xml:space="preserve">, </w:t>
+      </w:r>
+      <w:r>
+        <w:t>8.49349703e+00</w:t>
+      </w:r>
+      <w:r>
+        <w:t xml:space="preserve">, 1.58060901e+01 and </w:t>
+      </w:r>
+      <w:r>
+        <w:t>1.06697374e+01</w:t>
+      </w:r>
+      <w:r>
+        <w:t xml:space="preserve">. I could have picked lower number of features like removing salary and </w:t>
+      </w:r>
+      <w:proofErr w:type="spellStart"/>
+      <w:r>
+        <w:t>total_payments</w:t>
+      </w:r>
+      <w:proofErr w:type="spellEnd"/>
+      <w:r>
+        <w:t xml:space="preserve">. But for the purpose of experimentation, I wanted to apply PCA further and remove such dependencies. </w:t>
       </w:r>
     </w:p>
     <w:p>
@@ -365,7 +508,6 @@
               <w:ind w:left="0"/>
             </w:pPr>
             <w:r>
-              <w:lastRenderedPageBreak/>
               <w:t>Model</w:t>
             </w:r>
           </w:p>
@@ -447,13 +589,7 @@
               <w:ind w:left="0"/>
             </w:pPr>
             <w:r>
-              <w:t>N</w:t>
-            </w:r>
-            <w:r>
-              <w:t>ai</w:t>
-            </w:r>
-            <w:r>
-              <w:t>ve Bayes</w:t>
+              <w:t>PCA with Naïve Bayes (no engineered features)</w:t>
             </w:r>
           </w:p>
         </w:tc>
@@ -468,7 +604,7 @@
               <w:cnfStyle w:val="000000100000" w:firstRow="0" w:lastRow="0" w:firstColumn="0" w:lastColumn="0" w:oddVBand="0" w:evenVBand="0" w:oddHBand="1" w:evenHBand="0" w:firstRowFirstColumn="0" w:firstRowLastColumn="0" w:lastRowFirstColumn="0" w:lastRowLastColumn="0"/>
             </w:pPr>
             <w:r>
-              <w:t>0.81920</w:t>
+              <w:t>0.82293</w:t>
             </w:r>
           </w:p>
         </w:tc>
@@ -483,10 +619,7 @@
               <w:cnfStyle w:val="000000100000" w:firstRow="0" w:lastRow="0" w:firstColumn="0" w:lastColumn="0" w:oddVBand="0" w:evenVBand="0" w:oddHBand="1" w:evenHBand="0" w:firstRowFirstColumn="0" w:firstRowLastColumn="0" w:lastRowFirstColumn="0" w:lastRowLastColumn="0"/>
             </w:pPr>
             <w:r>
-              <w:t>0.</w:t>
-            </w:r>
-            <w:r>
-              <w:t>29517</w:t>
+              <w:t>0.34557</w:t>
             </w:r>
           </w:p>
         </w:tc>
@@ -501,10 +634,7 @@
               <w:cnfStyle w:val="000000100000" w:firstRow="0" w:lastRow="0" w:firstColumn="0" w:lastColumn="0" w:oddVBand="0" w:evenVBand="0" w:oddHBand="1" w:evenHBand="0" w:firstRowFirstColumn="0" w:firstRowLastColumn="0" w:lastRowFirstColumn="0" w:lastRowLastColumn="0"/>
             </w:pPr>
             <w:r>
-              <w:t>0.</w:t>
-            </w:r>
-            <w:r>
-              <w:t>25650</w:t>
+              <w:t>0.36700</w:t>
             </w:r>
           </w:p>
         </w:tc>
@@ -519,7 +649,7 @@
               <w:cnfStyle w:val="000000100000" w:firstRow="0" w:lastRow="0" w:firstColumn="0" w:lastColumn="0" w:oddVBand="0" w:evenVBand="0" w:oddHBand="1" w:evenHBand="0" w:firstRowFirstColumn="0" w:firstRowLastColumn="0" w:lastRowFirstColumn="0" w:lastRowLastColumn="0"/>
             </w:pPr>
             <w:r>
-              <w:t>0.27448</w:t>
+              <w:t>0.35</w:t>
             </w:r>
           </w:p>
         </w:tc>
@@ -539,7 +669,7 @@
               <w:ind w:left="0"/>
             </w:pPr>
             <w:r>
-              <w:t>PCA with Naïve Bayes</w:t>
+              <w:t>PCA with Naïve Bayes (with engineered features)</w:t>
             </w:r>
           </w:p>
         </w:tc>
@@ -554,7 +684,7 @@
               <w:cnfStyle w:val="000000000000" w:firstRow="0" w:lastRow="0" w:firstColumn="0" w:lastColumn="0" w:oddVBand="0" w:evenVBand="0" w:oddHBand="0" w:evenHBand="0" w:firstRowFirstColumn="0" w:firstRowLastColumn="0" w:lastRowFirstColumn="0" w:lastRowLastColumn="0"/>
             </w:pPr>
             <w:r>
-              <w:t>0.81933</w:t>
+              <w:t>0.83687</w:t>
             </w:r>
           </w:p>
         </w:tc>
@@ -569,7 +699,7 @@
               <w:cnfStyle w:val="000000000000" w:firstRow="0" w:lastRow="0" w:firstColumn="0" w:lastColumn="0" w:oddVBand="0" w:evenVBand="0" w:oddHBand="0" w:evenHBand="0" w:firstRowFirstColumn="0" w:firstRowLastColumn="0" w:lastRowFirstColumn="0" w:lastRowLastColumn="0"/>
             </w:pPr>
             <w:r>
-              <w:t>0.34009</w:t>
+              <w:t>0.37563</w:t>
             </w:r>
           </w:p>
         </w:tc>
@@ -599,7 +729,7 @@
               <w:cnfStyle w:val="000000000000" w:firstRow="0" w:lastRow="0" w:firstColumn="0" w:lastColumn="0" w:oddVBand="0" w:evenVBand="0" w:oddHBand="0" w:evenHBand="0" w:firstRowFirstColumn="0" w:firstRowLastColumn="0" w:lastRowFirstColumn="0" w:lastRowLastColumn="0"/>
             </w:pPr>
             <w:r>
-              <w:t>0.35</w:t>
+              <w:t>0.35554</w:t>
             </w:r>
           </w:p>
         </w:tc>
@@ -685,6 +815,520 @@
           </w:p>
         </w:tc>
       </w:tr>
+      <w:tr>
+        <w:trPr>
+          <w:trHeight w:val="252"/>
+        </w:trPr>
+        <w:tc>
+          <w:tcPr>
+            <w:cnfStyle w:val="001000000000" w:firstRow="0" w:lastRow="0" w:firstColumn="1" w:lastColumn="0" w:oddVBand="0" w:evenVBand="0" w:oddHBand="0" w:evenHBand="0" w:firstRowFirstColumn="0" w:firstRowLastColumn="0" w:lastRowFirstColumn="0" w:lastRowLastColumn="0"/>
+            <w:tcW w:w="1679" w:type="dxa"/>
+          </w:tcPr>
+          <w:p>
+            <w:pPr>
+              <w:pStyle w:val="ListParagraph"/>
+              <w:ind w:left="0"/>
+            </w:pPr>
+            <w:r>
+              <w:t>Naive Bayes</w:t>
+            </w:r>
+          </w:p>
+        </w:tc>
+        <w:tc>
+          <w:tcPr>
+            <w:tcW w:w="1751" w:type="dxa"/>
+          </w:tcPr>
+          <w:p>
+            <w:pPr>
+              <w:pStyle w:val="ListParagraph"/>
+              <w:ind w:left="0"/>
+              <w:cnfStyle w:val="000000000000" w:firstRow="0" w:lastRow="0" w:firstColumn="0" w:lastColumn="0" w:oddVBand="0" w:evenVBand="0" w:oddHBand="0" w:evenHBand="0" w:firstRowFirstColumn="0" w:firstRowLastColumn="0" w:lastRowFirstColumn="0" w:lastRowLastColumn="0"/>
+            </w:pPr>
+            <w:r>
+              <w:t>0.81920</w:t>
+            </w:r>
+          </w:p>
+        </w:tc>
+        <w:tc>
+          <w:tcPr>
+            <w:tcW w:w="1756" w:type="dxa"/>
+          </w:tcPr>
+          <w:p>
+            <w:pPr>
+              <w:pStyle w:val="ListParagraph"/>
+              <w:ind w:left="0"/>
+              <w:cnfStyle w:val="000000000000" w:firstRow="0" w:lastRow="0" w:firstColumn="0" w:lastColumn="0" w:oddVBand="0" w:evenVBand="0" w:oddHBand="0" w:evenHBand="0" w:firstRowFirstColumn="0" w:firstRowLastColumn="0" w:lastRowFirstColumn="0" w:lastRowLastColumn="0"/>
+            </w:pPr>
+            <w:r>
+              <w:t>0.</w:t>
+            </w:r>
+            <w:r>
+              <w:t>29517</w:t>
+            </w:r>
+          </w:p>
+        </w:tc>
+        <w:tc>
+          <w:tcPr>
+            <w:tcW w:w="1665" w:type="dxa"/>
+          </w:tcPr>
+          <w:p>
+            <w:pPr>
+              <w:pStyle w:val="ListParagraph"/>
+              <w:ind w:left="0"/>
+              <w:cnfStyle w:val="000000000000" w:firstRow="0" w:lastRow="0" w:firstColumn="0" w:lastColumn="0" w:oddVBand="0" w:evenVBand="0" w:oddHBand="0" w:evenHBand="0" w:firstRowFirstColumn="0" w:firstRowLastColumn="0" w:lastRowFirstColumn="0" w:lastRowLastColumn="0"/>
+            </w:pPr>
+            <w:r>
+              <w:t>0.</w:t>
+            </w:r>
+            <w:r>
+              <w:t>25650</w:t>
+            </w:r>
+          </w:p>
+        </w:tc>
+        <w:tc>
+          <w:tcPr>
+            <w:tcW w:w="1494" w:type="dxa"/>
+          </w:tcPr>
+          <w:p>
+            <w:pPr>
+              <w:pStyle w:val="ListParagraph"/>
+              <w:ind w:left="0"/>
+              <w:cnfStyle w:val="000000000000" w:firstRow="0" w:lastRow="0" w:firstColumn="0" w:lastColumn="0" w:oddVBand="0" w:evenVBand="0" w:oddHBand="0" w:evenHBand="0" w:firstRowFirstColumn="0" w:firstRowLastColumn="0" w:lastRowFirstColumn="0" w:lastRowLastColumn="0"/>
+            </w:pPr>
+            <w:r>
+              <w:t>0.27448</w:t>
+            </w:r>
+          </w:p>
+        </w:tc>
+      </w:tr>
+      <w:tr>
+        <w:trPr>
+          <w:cnfStyle w:val="000000100000" w:firstRow="0" w:lastRow="0" w:firstColumn="0" w:lastColumn="0" w:oddVBand="0" w:evenVBand="0" w:oddHBand="1" w:evenHBand="0" w:firstRowFirstColumn="0" w:firstRowLastColumn="0" w:lastRowFirstColumn="0" w:lastRowLastColumn="0"/>
+          <w:trHeight w:val="252"/>
+        </w:trPr>
+        <w:tc>
+          <w:tcPr>
+            <w:cnfStyle w:val="001000000000" w:firstRow="0" w:lastRow="0" w:firstColumn="1" w:lastColumn="0" w:oddVBand="0" w:evenVBand="0" w:oddHBand="0" w:evenHBand="0" w:firstRowFirstColumn="0" w:firstRowLastColumn="0" w:lastRowFirstColumn="0" w:lastRowLastColumn="0"/>
+            <w:tcW w:w="1679" w:type="dxa"/>
+          </w:tcPr>
+          <w:p>
+            <w:pPr>
+              <w:pStyle w:val="ListParagraph"/>
+              <w:ind w:left="0"/>
+            </w:pPr>
+            <w:proofErr w:type="spellStart"/>
+            <w:r>
+              <w:t>SelectKBest</w:t>
+            </w:r>
+            <w:proofErr w:type="spellEnd"/>
+            <w:r>
+              <w:t xml:space="preserve"> (K=5) with Naïve Bayes</w:t>
+            </w:r>
+          </w:p>
+        </w:tc>
+        <w:tc>
+          <w:tcPr>
+            <w:tcW w:w="1751" w:type="dxa"/>
+          </w:tcPr>
+          <w:p>
+            <w:pPr>
+              <w:pStyle w:val="ListParagraph"/>
+              <w:ind w:left="0"/>
+              <w:cnfStyle w:val="000000100000" w:firstRow="0" w:lastRow="0" w:firstColumn="0" w:lastColumn="0" w:oddVBand="0" w:evenVBand="0" w:oddHBand="1" w:evenHBand="0" w:firstRowFirstColumn="0" w:firstRowLastColumn="0" w:lastRowFirstColumn="0" w:lastRowLastColumn="0"/>
+            </w:pPr>
+            <w:r>
+              <w:t>0.83873</w:t>
+            </w:r>
+          </w:p>
+        </w:tc>
+        <w:tc>
+          <w:tcPr>
+            <w:tcW w:w="1756" w:type="dxa"/>
+          </w:tcPr>
+          <w:p>
+            <w:pPr>
+              <w:pStyle w:val="ListParagraph"/>
+              <w:ind w:left="0"/>
+              <w:cnfStyle w:val="000000100000" w:firstRow="0" w:lastRow="0" w:firstColumn="0" w:lastColumn="0" w:oddVBand="0" w:evenVBand="0" w:oddHBand="1" w:evenHBand="0" w:firstRowFirstColumn="0" w:firstRowLastColumn="0" w:lastRowFirstColumn="0" w:lastRowLastColumn="0"/>
+            </w:pPr>
+            <w:r>
+              <w:t>0.36423</w:t>
+            </w:r>
+          </w:p>
+        </w:tc>
+        <w:tc>
+          <w:tcPr>
+            <w:tcW w:w="1665" w:type="dxa"/>
+          </w:tcPr>
+          <w:p>
+            <w:pPr>
+              <w:pStyle w:val="ListParagraph"/>
+              <w:ind w:left="0"/>
+              <w:cnfStyle w:val="000000100000" w:firstRow="0" w:lastRow="0" w:firstColumn="0" w:lastColumn="0" w:oddVBand="0" w:evenVBand="0" w:oddHBand="1" w:evenHBand="0" w:firstRowFirstColumn="0" w:firstRowLastColumn="0" w:lastRowFirstColumn="0" w:lastRowLastColumn="0"/>
+            </w:pPr>
+            <w:r>
+              <w:t>0.28100</w:t>
+            </w:r>
+          </w:p>
+        </w:tc>
+        <w:tc>
+          <w:tcPr>
+            <w:tcW w:w="1494" w:type="dxa"/>
+          </w:tcPr>
+          <w:p>
+            <w:pPr>
+              <w:pStyle w:val="ListParagraph"/>
+              <w:ind w:left="0"/>
+              <w:cnfStyle w:val="000000100000" w:firstRow="0" w:lastRow="0" w:firstColumn="0" w:lastColumn="0" w:oddVBand="0" w:evenVBand="0" w:oddHBand="1" w:evenHBand="0" w:firstRowFirstColumn="0" w:firstRowLastColumn="0" w:lastRowFirstColumn="0" w:lastRowLastColumn="0"/>
+            </w:pPr>
+            <w:r>
+              <w:t>0.31725</w:t>
+            </w:r>
+          </w:p>
+        </w:tc>
+      </w:tr>
+      <w:tr>
+        <w:trPr>
+          <w:trHeight w:val="252"/>
+        </w:trPr>
+        <w:tc>
+          <w:tcPr>
+            <w:cnfStyle w:val="001000000000" w:firstRow="0" w:lastRow="0" w:firstColumn="1" w:lastColumn="0" w:oddVBand="0" w:evenVBand="0" w:oddHBand="0" w:evenHBand="0" w:firstRowFirstColumn="0" w:firstRowLastColumn="0" w:lastRowFirstColumn="0" w:lastRowLastColumn="0"/>
+            <w:tcW w:w="1679" w:type="dxa"/>
+          </w:tcPr>
+          <w:p>
+            <w:pPr>
+              <w:pStyle w:val="ListParagraph"/>
+              <w:ind w:left="0"/>
+            </w:pPr>
+            <w:proofErr w:type="spellStart"/>
+            <w:r>
+              <w:t>SelectKBest</w:t>
+            </w:r>
+            <w:proofErr w:type="spellEnd"/>
+            <w:r>
+              <w:t xml:space="preserve"> (K=3) with Naïve Bayes</w:t>
+            </w:r>
+          </w:p>
+        </w:tc>
+        <w:tc>
+          <w:tcPr>
+            <w:tcW w:w="1751" w:type="dxa"/>
+          </w:tcPr>
+          <w:p>
+            <w:pPr>
+              <w:pStyle w:val="ListParagraph"/>
+              <w:ind w:left="0"/>
+              <w:cnfStyle w:val="000000000000" w:firstRow="0" w:lastRow="0" w:firstColumn="0" w:lastColumn="0" w:oddVBand="0" w:evenVBand="0" w:oddHBand="0" w:evenHBand="0" w:firstRowFirstColumn="0" w:firstRowLastColumn="0" w:lastRowFirstColumn="0" w:lastRowLastColumn="0"/>
+            </w:pPr>
+            <w:r>
+              <w:t>0.83873</w:t>
+            </w:r>
+          </w:p>
+        </w:tc>
+        <w:tc>
+          <w:tcPr>
+            <w:tcW w:w="1756" w:type="dxa"/>
+          </w:tcPr>
+          <w:p>
+            <w:pPr>
+              <w:pStyle w:val="ListParagraph"/>
+              <w:ind w:left="0"/>
+              <w:cnfStyle w:val="000000000000" w:firstRow="0" w:lastRow="0" w:firstColumn="0" w:lastColumn="0" w:oddVBand="0" w:evenVBand="0" w:oddHBand="0" w:evenHBand="0" w:firstRowFirstColumn="0" w:firstRowLastColumn="0" w:lastRowFirstColumn="0" w:lastRowLastColumn="0"/>
+            </w:pPr>
+            <w:r>
+              <w:t>0.36423</w:t>
+            </w:r>
+          </w:p>
+        </w:tc>
+        <w:tc>
+          <w:tcPr>
+            <w:tcW w:w="1665" w:type="dxa"/>
+          </w:tcPr>
+          <w:p>
+            <w:pPr>
+              <w:pStyle w:val="ListParagraph"/>
+              <w:ind w:left="0"/>
+              <w:cnfStyle w:val="000000000000" w:firstRow="0" w:lastRow="0" w:firstColumn="0" w:lastColumn="0" w:oddVBand="0" w:evenVBand="0" w:oddHBand="0" w:evenHBand="0" w:firstRowFirstColumn="0" w:firstRowLastColumn="0" w:lastRowFirstColumn="0" w:lastRowLastColumn="0"/>
+            </w:pPr>
+            <w:r>
+              <w:t>0.28100</w:t>
+            </w:r>
+          </w:p>
+        </w:tc>
+        <w:tc>
+          <w:tcPr>
+            <w:tcW w:w="1494" w:type="dxa"/>
+          </w:tcPr>
+          <w:p>
+            <w:pPr>
+              <w:pStyle w:val="ListParagraph"/>
+              <w:ind w:left="0"/>
+              <w:cnfStyle w:val="000000000000" w:firstRow="0" w:lastRow="0" w:firstColumn="0" w:lastColumn="0" w:oddVBand="0" w:evenVBand="0" w:oddHBand="0" w:evenHBand="0" w:firstRowFirstColumn="0" w:firstRowLastColumn="0" w:lastRowFirstColumn="0" w:lastRowLastColumn="0"/>
+            </w:pPr>
+            <w:r>
+              <w:t>0.31725</w:t>
+            </w:r>
+          </w:p>
+        </w:tc>
+      </w:tr>
+      <w:tr>
+        <w:trPr>
+          <w:cnfStyle w:val="000000100000" w:firstRow="0" w:lastRow="0" w:firstColumn="0" w:lastColumn="0" w:oddVBand="0" w:evenVBand="0" w:oddHBand="1" w:evenHBand="0" w:firstRowFirstColumn="0" w:firstRowLastColumn="0" w:lastRowFirstColumn="0" w:lastRowLastColumn="0"/>
+          <w:trHeight w:val="252"/>
+        </w:trPr>
+        <w:tc>
+          <w:tcPr>
+            <w:cnfStyle w:val="001000000000" w:firstRow="0" w:lastRow="0" w:firstColumn="1" w:lastColumn="0" w:oddVBand="0" w:evenVBand="0" w:oddHBand="0" w:evenHBand="0" w:firstRowFirstColumn="0" w:firstRowLastColumn="0" w:lastRowFirstColumn="0" w:lastRowLastColumn="0"/>
+            <w:tcW w:w="1679" w:type="dxa"/>
+          </w:tcPr>
+          <w:p>
+            <w:pPr>
+              <w:pStyle w:val="ListParagraph"/>
+              <w:ind w:left="0"/>
+            </w:pPr>
+            <w:proofErr w:type="spellStart"/>
+            <w:r>
+              <w:t>SelectKBest</w:t>
+            </w:r>
+            <w:proofErr w:type="spellEnd"/>
+            <w:r>
+              <w:t xml:space="preserve"> (K=3) with Decision Tree Classifier</w:t>
+            </w:r>
+          </w:p>
+        </w:tc>
+        <w:tc>
+          <w:tcPr>
+            <w:tcW w:w="1751" w:type="dxa"/>
+          </w:tcPr>
+          <w:p>
+            <w:pPr>
+              <w:pStyle w:val="ListParagraph"/>
+              <w:ind w:left="0"/>
+              <w:cnfStyle w:val="000000100000" w:firstRow="0" w:lastRow="0" w:firstColumn="0" w:lastColumn="0" w:oddVBand="0" w:evenVBand="0" w:oddHBand="1" w:evenHBand="0" w:firstRowFirstColumn="0" w:firstRowLastColumn="0" w:lastRowFirstColumn="0" w:lastRowLastColumn="0"/>
+            </w:pPr>
+            <w:r>
+              <w:t>0.81047</w:t>
+            </w:r>
+          </w:p>
+        </w:tc>
+        <w:tc>
+          <w:tcPr>
+            <w:tcW w:w="1756" w:type="dxa"/>
+          </w:tcPr>
+          <w:p>
+            <w:pPr>
+              <w:pStyle w:val="ListParagraph"/>
+              <w:ind w:left="0"/>
+              <w:cnfStyle w:val="000000100000" w:firstRow="0" w:lastRow="0" w:firstColumn="0" w:lastColumn="0" w:oddVBand="0" w:evenVBand="0" w:oddHBand="1" w:evenHBand="0" w:firstRowFirstColumn="0" w:firstRowLastColumn="0" w:lastRowFirstColumn="0" w:lastRowLastColumn="0"/>
+            </w:pPr>
+            <w:r>
+              <w:t>0.28440</w:t>
+            </w:r>
+          </w:p>
+        </w:tc>
+        <w:tc>
+          <w:tcPr>
+            <w:tcW w:w="1665" w:type="dxa"/>
+          </w:tcPr>
+          <w:p>
+            <w:pPr>
+              <w:pStyle w:val="ListParagraph"/>
+              <w:ind w:left="0"/>
+              <w:cnfStyle w:val="000000100000" w:firstRow="0" w:lastRow="0" w:firstColumn="0" w:lastColumn="0" w:oddVBand="0" w:evenVBand="0" w:oddHBand="1" w:evenHBand="0" w:firstRowFirstColumn="0" w:firstRowLastColumn="0" w:lastRowFirstColumn="0" w:lastRowLastColumn="0"/>
+            </w:pPr>
+            <w:r>
+              <w:t>0.27800</w:t>
+            </w:r>
+          </w:p>
+        </w:tc>
+        <w:tc>
+          <w:tcPr>
+            <w:tcW w:w="1494" w:type="dxa"/>
+          </w:tcPr>
+          <w:p>
+            <w:pPr>
+              <w:pStyle w:val="ListParagraph"/>
+              <w:ind w:left="0"/>
+              <w:cnfStyle w:val="000000100000" w:firstRow="0" w:lastRow="0" w:firstColumn="0" w:lastColumn="0" w:oddVBand="0" w:evenVBand="0" w:oddHBand="1" w:evenHBand="0" w:firstRowFirstColumn="0" w:firstRowLastColumn="0" w:lastRowFirstColumn="0" w:lastRowLastColumn="0"/>
+            </w:pPr>
+            <w:r>
+              <w:t>0.28116</w:t>
+            </w:r>
+          </w:p>
+        </w:tc>
+      </w:tr>
+      <w:tr>
+        <w:trPr>
+          <w:trHeight w:val="252"/>
+        </w:trPr>
+        <w:tc>
+          <w:tcPr>
+            <w:cnfStyle w:val="001000000000" w:firstRow="0" w:lastRow="0" w:firstColumn="1" w:lastColumn="0" w:oddVBand="0" w:evenVBand="0" w:oddHBand="0" w:evenHBand="0" w:firstRowFirstColumn="0" w:firstRowLastColumn="0" w:lastRowFirstColumn="0" w:lastRowLastColumn="0"/>
+            <w:tcW w:w="1679" w:type="dxa"/>
+          </w:tcPr>
+          <w:p>
+            <w:pPr>
+              <w:pStyle w:val="ListParagraph"/>
+              <w:ind w:left="0"/>
+            </w:pPr>
+            <w:proofErr w:type="spellStart"/>
+            <w:r>
+              <w:t>SelectKBest</w:t>
+            </w:r>
+            <w:proofErr w:type="spellEnd"/>
+            <w:r>
+              <w:t xml:space="preserve"> (K=7) with Decision Tree Classifier</w:t>
+            </w:r>
+          </w:p>
+        </w:tc>
+        <w:tc>
+          <w:tcPr>
+            <w:tcW w:w="1751" w:type="dxa"/>
+          </w:tcPr>
+          <w:p>
+            <w:pPr>
+              <w:pStyle w:val="ListParagraph"/>
+              <w:ind w:left="0"/>
+              <w:cnfStyle w:val="000000000000" w:firstRow="0" w:lastRow="0" w:firstColumn="0" w:lastColumn="0" w:oddVBand="0" w:evenVBand="0" w:oddHBand="0" w:evenHBand="0" w:firstRowFirstColumn="0" w:firstRowLastColumn="0" w:lastRowFirstColumn="0" w:lastRowLastColumn="0"/>
+            </w:pPr>
+            <w:r>
+              <w:t>0.82173</w:t>
+            </w:r>
+          </w:p>
+        </w:tc>
+        <w:tc>
+          <w:tcPr>
+            <w:tcW w:w="1756" w:type="dxa"/>
+          </w:tcPr>
+          <w:p>
+            <w:pPr>
+              <w:pStyle w:val="ListParagraph"/>
+              <w:ind w:left="0"/>
+              <w:cnfStyle w:val="000000000000" w:firstRow="0" w:lastRow="0" w:firstColumn="0" w:lastColumn="0" w:oddVBand="0" w:evenVBand="0" w:oddHBand="0" w:evenHBand="0" w:firstRowFirstColumn="0" w:firstRowLastColumn="0" w:lastRowFirstColumn="0" w:lastRowLastColumn="0"/>
+            </w:pPr>
+            <w:r>
+              <w:t>0.31110</w:t>
+            </w:r>
+          </w:p>
+        </w:tc>
+        <w:tc>
+          <w:tcPr>
+            <w:tcW w:w="1665" w:type="dxa"/>
+          </w:tcPr>
+          <w:p>
+            <w:pPr>
+              <w:pStyle w:val="ListParagraph"/>
+              <w:ind w:left="0"/>
+              <w:cnfStyle w:val="000000000000" w:firstRow="0" w:lastRow="0" w:firstColumn="0" w:lastColumn="0" w:oddVBand="0" w:evenVBand="0" w:oddHBand="0" w:evenHBand="0" w:firstRowFirstColumn="0" w:firstRowLastColumn="0" w:lastRowFirstColumn="0" w:lastRowLastColumn="0"/>
+            </w:pPr>
+            <w:r>
+              <w:t>0.27750</w:t>
+            </w:r>
+          </w:p>
+        </w:tc>
+        <w:tc>
+          <w:tcPr>
+            <w:tcW w:w="1494" w:type="dxa"/>
+          </w:tcPr>
+          <w:p>
+            <w:pPr>
+              <w:pStyle w:val="ListParagraph"/>
+              <w:ind w:left="0"/>
+              <w:cnfStyle w:val="000000000000" w:firstRow="0" w:lastRow="0" w:firstColumn="0" w:lastColumn="0" w:oddVBand="0" w:evenVBand="0" w:oddHBand="0" w:evenHBand="0" w:firstRowFirstColumn="0" w:firstRowLastColumn="0" w:lastRowFirstColumn="0" w:lastRowLastColumn="0"/>
+            </w:pPr>
+            <w:r>
+              <w:t>0.29334</w:t>
+            </w:r>
+          </w:p>
+        </w:tc>
+      </w:tr>
+      <w:tr>
+        <w:trPr>
+          <w:cnfStyle w:val="000000100000" w:firstRow="0" w:lastRow="0" w:firstColumn="0" w:lastColumn="0" w:oddVBand="0" w:evenVBand="0" w:oddHBand="1" w:evenHBand="0" w:firstRowFirstColumn="0" w:firstRowLastColumn="0" w:lastRowFirstColumn="0" w:lastRowLastColumn="0"/>
+          <w:trHeight w:val="252"/>
+        </w:trPr>
+        <w:tc>
+          <w:tcPr>
+            <w:cnfStyle w:val="001000000000" w:firstRow="0" w:lastRow="0" w:firstColumn="1" w:lastColumn="0" w:oddVBand="0" w:evenVBand="0" w:oddHBand="0" w:evenHBand="0" w:firstRowFirstColumn="0" w:firstRowLastColumn="0" w:lastRowFirstColumn="0" w:lastRowLastColumn="0"/>
+            <w:tcW w:w="1679" w:type="dxa"/>
+          </w:tcPr>
+          <w:p>
+            <w:pPr>
+              <w:pStyle w:val="ListParagraph"/>
+              <w:ind w:left="0"/>
+            </w:pPr>
+            <w:proofErr w:type="spellStart"/>
+            <w:r>
+              <w:t>SelectKBest</w:t>
+            </w:r>
+            <w:proofErr w:type="spellEnd"/>
+            <w:r>
+              <w:t xml:space="preserve"> (K=6) with PCA and Naive Bayes</w:t>
+            </w:r>
+          </w:p>
+        </w:tc>
+        <w:tc>
+          <w:tcPr>
+            <w:tcW w:w="1751" w:type="dxa"/>
+          </w:tcPr>
+          <w:p>
+            <w:pPr>
+              <w:pStyle w:val="ListParagraph"/>
+              <w:ind w:left="0"/>
+              <w:cnfStyle w:val="000000100000" w:firstRow="0" w:lastRow="0" w:firstColumn="0" w:lastColumn="0" w:oddVBand="0" w:evenVBand="0" w:oddHBand="1" w:evenHBand="0" w:firstRowFirstColumn="0" w:firstRowLastColumn="0" w:lastRowFirstColumn="0" w:lastRowLastColumn="0"/>
+            </w:pPr>
+            <w:r>
+              <w:t>0.84860</w:t>
+            </w:r>
+          </w:p>
+        </w:tc>
+        <w:tc>
+          <w:tcPr>
+            <w:tcW w:w="1756" w:type="dxa"/>
+          </w:tcPr>
+          <w:p>
+            <w:pPr>
+              <w:pStyle w:val="ListParagraph"/>
+              <w:ind w:left="0"/>
+              <w:cnfStyle w:val="000000100000" w:firstRow="0" w:lastRow="0" w:firstColumn="0" w:lastColumn="0" w:oddVBand="0" w:evenVBand="0" w:oddHBand="1" w:evenHBand="0" w:firstRowFirstColumn="0" w:firstRowLastColumn="0" w:lastRowFirstColumn="0" w:lastRowLastColumn="0"/>
+            </w:pPr>
+            <w:r>
+              <w:t>0.41803</w:t>
+            </w:r>
+          </w:p>
+        </w:tc>
+        <w:tc>
+          <w:tcPr>
+            <w:tcW w:w="1665" w:type="dxa"/>
+          </w:tcPr>
+          <w:p>
+            <w:pPr>
+              <w:pStyle w:val="ListParagraph"/>
+              <w:ind w:left="0"/>
+              <w:cnfStyle w:val="000000100000" w:firstRow="0" w:lastRow="0" w:firstColumn="0" w:lastColumn="0" w:oddVBand="0" w:evenVBand="0" w:oddHBand="1" w:evenHBand="0" w:firstRowFirstColumn="0" w:firstRowLastColumn="0" w:lastRowFirstColumn="0" w:lastRowLastColumn="0"/>
+            </w:pPr>
+            <w:r>
+              <w:t>0.34550</w:t>
+            </w:r>
+          </w:p>
+        </w:tc>
+        <w:tc>
+          <w:tcPr>
+            <w:tcW w:w="1494" w:type="dxa"/>
+          </w:tcPr>
+          <w:p>
+            <w:pPr>
+              <w:pStyle w:val="ListParagraph"/>
+              <w:ind w:left="0"/>
+              <w:cnfStyle w:val="000000100000" w:firstRow="0" w:lastRow="0" w:firstColumn="0" w:lastColumn="0" w:oddVBand="0" w:evenVBand="0" w:oddHBand="1" w:evenHBand="0" w:firstRowFirstColumn="0" w:firstRowLastColumn="0" w:lastRowFirstColumn="0" w:lastRowLastColumn="0"/>
+            </w:pPr>
+            <w:r>
+              <w:t>0.37832</w:t>
+            </w:r>
+          </w:p>
+        </w:tc>
+      </w:tr>
     </w:tbl>
     <w:p>
       <w:pPr>
@@ -696,10 +1340,16 @@
         <w:pStyle w:val="ListParagraph"/>
       </w:pPr>
       <w:r>
-        <w:t>I ended up using the PCA with Naïve Bayes algorithm as it gave the required precision and recall scores along with good accuracy.</w:t>
-      </w:r>
-      <w:r>
-        <w:t xml:space="preserve"> Although Decision Tree classifier had a higher accuracy, its precision and recall scores were poor and hence not chosen.</w:t>
+        <w:t>I ended up using the PCA with Naïve Bayes algorithm</w:t>
+      </w:r>
+      <w:r>
+        <w:t xml:space="preserve"> (with the engineered features)</w:t>
+      </w:r>
+      <w:r>
+        <w:t xml:space="preserve"> as it gave the required precision and recall scores along with good accuracy.</w:t>
+      </w:r>
+      <w:r>
+        <w:t xml:space="preserve"> </w:t>
       </w:r>
     </w:p>
     <w:p>
@@ -716,6 +1366,7 @@
         </w:numPr>
       </w:pPr>
       <w:r>
+        <w:lastRenderedPageBreak/>
         <w:t>What does it mean to tune the parameters of an algorithm, and what can happen if you don’t do this well?  How did you tune the parameters of your particular algorithm? (Some algorithms do not have parameters that you need to tune -- if this is the case for the one you picked, identify and briefly explain how you would have done it for the model that was not your final choice or a different model that does utilize parameter tuning, e.g. a decision tree classifier).  [relevant rubric item: “tune the algorithm”]</w:t>
       </w:r>
     </w:p>
@@ -728,21 +1379,112 @@
         </w:numPr>
       </w:pPr>
       <w:r>
-        <w:t xml:space="preserve">Tuning the parameters of the algorithm mean trying out different values of the parameters to cater to varying requirements like speed, accuracy, complexity, etc. If not done well, then the algorithm could be slow or inaccurate. I used </w:t>
+        <w:t xml:space="preserve">Tuning the parameters of the algorithm mean trying out different values of the parameters to cater to varying requirements like speed, accuracy, complexity, etc. If not done well, then the algorithm could be slow or inaccurate. </w:t>
+      </w:r>
+      <w:r>
+        <w:t xml:space="preserve">Since Naïve Bayes can’t be used, I was not able to tune it. </w:t>
+      </w:r>
+    </w:p>
+    <w:p>
+      <w:pPr>
+        <w:pStyle w:val="ListParagraph"/>
+      </w:pPr>
+      <w:r>
+        <w:t>Had I used decision tree, I would have optimized the algorithm parameters</w:t>
+      </w:r>
+      <w:r>
+        <w:t xml:space="preserve"> such as </w:t>
       </w:r>
       <w:proofErr w:type="spellStart"/>
       <w:r>
+        <w:t>max_depth</w:t>
+      </w:r>
+      <w:proofErr w:type="spellEnd"/>
+      <w:r>
+        <w:t xml:space="preserve"> and </w:t>
+      </w:r>
+      <w:proofErr w:type="spellStart"/>
+      <w:r>
+        <w:t>max_features</w:t>
+      </w:r>
+      <w:proofErr w:type="spellEnd"/>
+      <w:r>
+        <w:t xml:space="preserve"> by defining a list of values for it and passing it to </w:t>
+      </w:r>
+      <w:proofErr w:type="spellStart"/>
+      <w:r>
         <w:t>GridSearchCV</w:t>
       </w:r>
       <w:proofErr w:type="spellEnd"/>
       <w:r>
+        <w:t xml:space="preserve"> parameter </w:t>
+      </w:r>
+      <w:proofErr w:type="spellStart"/>
+      <w:r>
+        <w:t>param_grid</w:t>
+      </w:r>
+      <w:proofErr w:type="spellEnd"/>
+      <w:r>
+        <w:t xml:space="preserve">. The </w:t>
+      </w:r>
+      <w:proofErr w:type="spellStart"/>
+      <w:r>
+        <w:t>best_params</w:t>
+      </w:r>
+      <w:proofErr w:type="spellEnd"/>
+      <w:r>
+        <w:t>_ attribute of the output will give me the list of the best combination of parameters.</w:t>
+      </w:r>
+    </w:p>
+    <w:p>
+      <w:pPr>
+        <w:pStyle w:val="ListParagraph"/>
+      </w:pPr>
+      <w:r>
+        <w:t xml:space="preserve">Instead of tuning the parameters, </w:t>
+      </w:r>
+      <w:r>
+        <w:t xml:space="preserve">I used </w:t>
+      </w:r>
+      <w:proofErr w:type="spellStart"/>
+      <w:r>
+        <w:t>GridSearchCV</w:t>
+      </w:r>
+      <w:proofErr w:type="spellEnd"/>
+      <w:r>
         <w:t xml:space="preserve"> to tune the number of components of PCA.</w:t>
       </w:r>
       <w:r>
-        <w:t xml:space="preserve"> It turns out that a 3 component PCA works best.</w:t>
-      </w:r>
-      <w:r>
-        <w:t xml:space="preserve"> It resulted in a boost in the precision, accuracy and recall scores for my algorithm as shown below:</w:t>
+        <w:t xml:space="preserve"> </w:t>
+      </w:r>
+      <w:r>
+        <w:t xml:space="preserve">The number of components tried out were 5, 6 and 7. </w:t>
+      </w:r>
+      <w:r>
+        <w:t>It turns out that a 5</w:t>
+      </w:r>
+      <w:r>
+        <w:t xml:space="preserve"> component PCA works best</w:t>
+      </w:r>
+      <w:r>
+        <w:t xml:space="preserve"> in terms of accuracy</w:t>
+      </w:r>
+      <w:r>
+        <w:t xml:space="preserve"> after applying it to the reduced set of 7 features picked after feature reduction</w:t>
+      </w:r>
+      <w:r>
+        <w:t>.</w:t>
+      </w:r>
+      <w:r>
+        <w:t xml:space="preserve"> </w:t>
+      </w:r>
+    </w:p>
+    <w:p>
+      <w:pPr>
+        <w:pStyle w:val="ListParagraph"/>
+      </w:pPr>
+      <w:r>
+        <w:t>The model performance for different component values is documented below:</w:t>
       </w:r>
     </w:p>
     <w:tbl>
@@ -856,10 +1598,10 @@
               <w:ind w:left="0"/>
             </w:pPr>
             <w:r>
-              <w:t xml:space="preserve">Tuned </w:t>
-            </w:r>
-            <w:r>
-              <w:t>PCA with Naïve Bayes</w:t>
+              <w:t xml:space="preserve">5 component </w:t>
+            </w:r>
+            <w:r>
+              <w:t>7 Best Tuned PCA with Naïve Bayes</w:t>
             </w:r>
           </w:p>
         </w:tc>
@@ -874,7 +1616,7 @@
               <w:cnfStyle w:val="000000100000" w:firstRow="0" w:lastRow="0" w:firstColumn="0" w:lastColumn="0" w:oddVBand="0" w:evenVBand="0" w:oddHBand="1" w:evenHBand="0" w:firstRowFirstColumn="0" w:firstRowLastColumn="0" w:lastRowFirstColumn="0" w:lastRowLastColumn="0"/>
             </w:pPr>
             <w:r>
-              <w:t>0.86087</w:t>
+              <w:t>0.85307</w:t>
             </w:r>
           </w:p>
         </w:tc>
@@ -889,10 +1631,7 @@
               <w:cnfStyle w:val="000000100000" w:firstRow="0" w:lastRow="0" w:firstColumn="0" w:lastColumn="0" w:oddVBand="0" w:evenVBand="0" w:oddHBand="1" w:evenHBand="0" w:firstRowFirstColumn="0" w:firstRowLastColumn="0" w:lastRowFirstColumn="0" w:lastRowLastColumn="0"/>
             </w:pPr>
             <w:r>
-              <w:t>0.</w:t>
-            </w:r>
-            <w:r>
-              <w:t>46588</w:t>
+              <w:t>0.42735</w:t>
             </w:r>
           </w:p>
         </w:tc>
@@ -907,7 +1646,7 @@
               <w:cnfStyle w:val="000000100000" w:firstRow="0" w:lastRow="0" w:firstColumn="0" w:lastColumn="0" w:oddVBand="0" w:evenVBand="0" w:oddHBand="1" w:evenHBand="0" w:firstRowFirstColumn="0" w:firstRowLastColumn="0" w:lastRowFirstColumn="0" w:lastRowLastColumn="0"/>
             </w:pPr>
             <w:r>
-              <w:t>0.29700</w:t>
+              <w:t>0.30000</w:t>
             </w:r>
           </w:p>
         </w:tc>
@@ -922,13 +1661,184 @@
               <w:cnfStyle w:val="000000100000" w:firstRow="0" w:lastRow="0" w:firstColumn="0" w:lastColumn="0" w:oddVBand="0" w:evenVBand="0" w:oddHBand="1" w:evenHBand="0" w:firstRowFirstColumn="0" w:firstRowLastColumn="0" w:lastRowFirstColumn="0" w:lastRowLastColumn="0"/>
             </w:pPr>
             <w:r>
-              <w:t>0.36275</w:t>
+              <w:t>0.31901</w:t>
+            </w:r>
+          </w:p>
+        </w:tc>
+      </w:tr>
+      <w:tr>
+        <w:trPr>
+          <w:trHeight w:val="252"/>
+        </w:trPr>
+        <w:tc>
+          <w:tcPr>
+            <w:cnfStyle w:val="001000000000" w:firstRow="0" w:lastRow="0" w:firstColumn="1" w:lastColumn="0" w:oddVBand="0" w:evenVBand="0" w:oddHBand="0" w:evenHBand="0" w:firstRowFirstColumn="0" w:firstRowLastColumn="0" w:lastRowFirstColumn="0" w:lastRowLastColumn="0"/>
+            <w:tcW w:w="1679" w:type="dxa"/>
+          </w:tcPr>
+          <w:p>
+            <w:pPr>
+              <w:pStyle w:val="ListParagraph"/>
+              <w:ind w:left="0"/>
+            </w:pPr>
+            <w:r>
+              <w:t xml:space="preserve">6 component </w:t>
+            </w:r>
+            <w:r>
+              <w:t>7 Best Tuned PCA with Naïve Bayes</w:t>
+            </w:r>
+          </w:p>
+        </w:tc>
+        <w:tc>
+          <w:tcPr>
+            <w:tcW w:w="1751" w:type="dxa"/>
+          </w:tcPr>
+          <w:p>
+            <w:pPr>
+              <w:pStyle w:val="ListParagraph"/>
+              <w:ind w:left="0"/>
+              <w:cnfStyle w:val="000000000000" w:firstRow="0" w:lastRow="0" w:firstColumn="0" w:lastColumn="0" w:oddVBand="0" w:evenVBand="0" w:oddHBand="0" w:evenHBand="0" w:firstRowFirstColumn="0" w:firstRowLastColumn="0" w:lastRowFirstColumn="0" w:lastRowLastColumn="0"/>
+            </w:pPr>
+            <w:r>
+              <w:t>0.84860</w:t>
+            </w:r>
+          </w:p>
+        </w:tc>
+        <w:tc>
+          <w:tcPr>
+            <w:tcW w:w="1756" w:type="dxa"/>
+          </w:tcPr>
+          <w:p>
+            <w:pPr>
+              <w:pStyle w:val="ListParagraph"/>
+              <w:ind w:left="0"/>
+              <w:cnfStyle w:val="000000000000" w:firstRow="0" w:lastRow="0" w:firstColumn="0" w:lastColumn="0" w:oddVBand="0" w:evenVBand="0" w:oddHBand="0" w:evenHBand="0" w:firstRowFirstColumn="0" w:firstRowLastColumn="0" w:lastRowFirstColumn="0" w:lastRowLastColumn="0"/>
+            </w:pPr>
+            <w:r>
+              <w:t>0.41803</w:t>
+            </w:r>
+          </w:p>
+        </w:tc>
+        <w:tc>
+          <w:tcPr>
+            <w:tcW w:w="1665" w:type="dxa"/>
+          </w:tcPr>
+          <w:p>
+            <w:pPr>
+              <w:pStyle w:val="ListParagraph"/>
+              <w:ind w:left="0"/>
+              <w:cnfStyle w:val="000000000000" w:firstRow="0" w:lastRow="0" w:firstColumn="0" w:lastColumn="0" w:oddVBand="0" w:evenVBand="0" w:oddHBand="0" w:evenHBand="0" w:firstRowFirstColumn="0" w:firstRowLastColumn="0" w:lastRowFirstColumn="0" w:lastRowLastColumn="0"/>
+            </w:pPr>
+            <w:r>
+              <w:t>0.34550</w:t>
+            </w:r>
+          </w:p>
+        </w:tc>
+        <w:tc>
+          <w:tcPr>
+            <w:tcW w:w="1494" w:type="dxa"/>
+          </w:tcPr>
+          <w:p>
+            <w:pPr>
+              <w:pStyle w:val="ListParagraph"/>
+              <w:ind w:left="0"/>
+              <w:cnfStyle w:val="000000000000" w:firstRow="0" w:lastRow="0" w:firstColumn="0" w:lastColumn="0" w:oddVBand="0" w:evenVBand="0" w:oddHBand="0" w:evenHBand="0" w:firstRowFirstColumn="0" w:firstRowLastColumn="0" w:lastRowFirstColumn="0" w:lastRowLastColumn="0"/>
+            </w:pPr>
+            <w:r>
+              <w:t>0.37832</w:t>
+            </w:r>
+          </w:p>
+        </w:tc>
+      </w:tr>
+      <w:tr>
+        <w:trPr>
+          <w:cnfStyle w:val="000000100000" w:firstRow="0" w:lastRow="0" w:firstColumn="0" w:lastColumn="0" w:oddVBand="0" w:evenVBand="0" w:oddHBand="1" w:evenHBand="0" w:firstRowFirstColumn="0" w:firstRowLastColumn="0" w:lastRowFirstColumn="0" w:lastRowLastColumn="0"/>
+          <w:trHeight w:val="252"/>
+        </w:trPr>
+        <w:tc>
+          <w:tcPr>
+            <w:cnfStyle w:val="001000000000" w:firstRow="0" w:lastRow="0" w:firstColumn="1" w:lastColumn="0" w:oddVBand="0" w:evenVBand="0" w:oddHBand="0" w:evenHBand="0" w:firstRowFirstColumn="0" w:firstRowLastColumn="0" w:lastRowFirstColumn="0" w:lastRowLastColumn="0"/>
+            <w:tcW w:w="1679" w:type="dxa"/>
+          </w:tcPr>
+          <w:p>
+            <w:pPr>
+              <w:pStyle w:val="ListParagraph"/>
+              <w:ind w:left="0"/>
+            </w:pPr>
+            <w:r>
+              <w:t xml:space="preserve">7 component </w:t>
+            </w:r>
+            <w:r>
+              <w:t>7 Best Tuned PCA with Naïve Bayes</w:t>
+            </w:r>
+          </w:p>
+        </w:tc>
+        <w:tc>
+          <w:tcPr>
+            <w:tcW w:w="1751" w:type="dxa"/>
+          </w:tcPr>
+          <w:p>
+            <w:pPr>
+              <w:pStyle w:val="ListParagraph"/>
+              <w:ind w:left="0"/>
+              <w:cnfStyle w:val="000000100000" w:firstRow="0" w:lastRow="0" w:firstColumn="0" w:lastColumn="0" w:oddVBand="0" w:evenVBand="0" w:oddHBand="1" w:evenHBand="0" w:firstRowFirstColumn="0" w:firstRowLastColumn="0" w:lastRowFirstColumn="0" w:lastRowLastColumn="0"/>
+            </w:pPr>
+            <w:r>
+              <w:t>0.84487</w:t>
+            </w:r>
+          </w:p>
+        </w:tc>
+        <w:tc>
+          <w:tcPr>
+            <w:tcW w:w="1756" w:type="dxa"/>
+          </w:tcPr>
+          <w:p>
+            <w:pPr>
+              <w:pStyle w:val="ListParagraph"/>
+              <w:ind w:left="0"/>
+              <w:cnfStyle w:val="000000100000" w:firstRow="0" w:lastRow="0" w:firstColumn="0" w:lastColumn="0" w:oddVBand="0" w:evenVBand="0" w:oddHBand="1" w:evenHBand="0" w:firstRowFirstColumn="0" w:firstRowLastColumn="0" w:lastRowFirstColumn="0" w:lastRowLastColumn="0"/>
+            </w:pPr>
+            <w:r>
+              <w:t>0.40274</w:t>
+            </w:r>
+          </w:p>
+        </w:tc>
+        <w:tc>
+          <w:tcPr>
+            <w:tcW w:w="1665" w:type="dxa"/>
+          </w:tcPr>
+          <w:p>
+            <w:pPr>
+              <w:pStyle w:val="ListParagraph"/>
+              <w:ind w:left="0"/>
+              <w:cnfStyle w:val="000000100000" w:firstRow="0" w:lastRow="0" w:firstColumn="0" w:lastColumn="0" w:oddVBand="0" w:evenVBand="0" w:oddHBand="1" w:evenHBand="0" w:firstRowFirstColumn="0" w:firstRowLastColumn="0" w:lastRowFirstColumn="0" w:lastRowLastColumn="0"/>
+            </w:pPr>
+            <w:r>
+              <w:t>0.33850</w:t>
+            </w:r>
+          </w:p>
+        </w:tc>
+        <w:tc>
+          <w:tcPr>
+            <w:tcW w:w="1494" w:type="dxa"/>
+          </w:tcPr>
+          <w:p>
+            <w:pPr>
+              <w:pStyle w:val="ListParagraph"/>
+              <w:ind w:left="0"/>
+              <w:cnfStyle w:val="000000100000" w:firstRow="0" w:lastRow="0" w:firstColumn="0" w:lastColumn="0" w:oddVBand="0" w:evenVBand="0" w:oddHBand="1" w:evenHBand="0" w:firstRowFirstColumn="0" w:firstRowLastColumn="0" w:lastRowFirstColumn="0" w:lastRowLastColumn="0"/>
+            </w:pPr>
+            <w:r>
+              <w:t>0.36783</w:t>
             </w:r>
           </w:p>
         </w:tc>
       </w:tr>
     </w:tbl>
-    <w:p/>
+    <w:p>
+      <w:r>
+        <w:tab/>
+      </w:r>
+    </w:p>
     <w:p>
       <w:pPr>
         <w:pStyle w:val="ListParagraph"/>
@@ -1022,6 +1932,7 @@
               <w:ind w:left="0"/>
             </w:pPr>
             <w:r>
+              <w:lastRenderedPageBreak/>
               <w:t>Model</w:t>
             </w:r>
           </w:p>
@@ -1088,7 +1999,12 @@
               <w:ind w:left="0"/>
             </w:pPr>
             <w:r>
-              <w:t>Tuned PCA with Naïve Bayes</w:t>
+              <w:t xml:space="preserve">5 component </w:t>
+            </w:r>
+            <w:bookmarkStart w:id="0" w:name="_GoBack"/>
+            <w:bookmarkEnd w:id="0"/>
+            <w:r>
+              <w:t>7 Best Tuned PCA with Naïve Bayes</w:t>
             </w:r>
           </w:p>
         </w:tc>
@@ -1103,7 +2019,7 @@
               <w:cnfStyle w:val="000000100000" w:firstRow="0" w:lastRow="0" w:firstColumn="0" w:lastColumn="0" w:oddVBand="0" w:evenVBand="0" w:oddHBand="1" w:evenHBand="0" w:firstRowFirstColumn="0" w:firstRowLastColumn="0" w:lastRowFirstColumn="0" w:lastRowLastColumn="0"/>
             </w:pPr>
             <w:r>
-              <w:t>0.86087</w:t>
+              <w:t>0.85307</w:t>
             </w:r>
           </w:p>
         </w:tc>
@@ -1118,10 +2034,7 @@
               <w:cnfStyle w:val="000000100000" w:firstRow="0" w:lastRow="0" w:firstColumn="0" w:lastColumn="0" w:oddVBand="0" w:evenVBand="0" w:oddHBand="1" w:evenHBand="0" w:firstRowFirstColumn="0" w:firstRowLastColumn="0" w:lastRowFirstColumn="0" w:lastRowLastColumn="0"/>
             </w:pPr>
             <w:r>
-              <w:t>0.</w:t>
-            </w:r>
-            <w:r>
-              <w:t>46588</w:t>
+              <w:t>0.42735</w:t>
             </w:r>
           </w:p>
         </w:tc>
@@ -1136,7 +2049,7 @@
               <w:cnfStyle w:val="000000100000" w:firstRow="0" w:lastRow="0" w:firstColumn="0" w:lastColumn="0" w:oddVBand="0" w:evenVBand="0" w:oddHBand="1" w:evenHBand="0" w:firstRowFirstColumn="0" w:firstRowLastColumn="0" w:lastRowFirstColumn="0" w:lastRowLastColumn="0"/>
             </w:pPr>
             <w:r>
-              <w:t>0.29700</w:t>
+              <w:t>0.30000</w:t>
             </w:r>
           </w:p>
         </w:tc>
@@ -1168,7 +2081,6 @@
         <w:pStyle w:val="ListParagraph"/>
       </w:pPr>
       <w:r>
-        <w:lastRenderedPageBreak/>
         <w:t>Precision reflects the proportion of POI’s correctly predicted</w:t>
       </w:r>
       <w:r>
@@ -1186,8 +2098,6 @@
       <w:r>
         <w:t>proportion of POI’s correctly identified with the algorithm. Recall tells us if the algorithm has the ability to correctly identify a POI.</w:t>
       </w:r>
-      <w:bookmarkStart w:id="0" w:name="_GoBack"/>
-      <w:bookmarkEnd w:id="0"/>
     </w:p>
     <w:sectPr>
       <w:pgSz w:w="12240" w:h="15840"/>

</xml_diff>